<commit_message>
updated calculation of icc
</commit_message>
<xml_diff>
--- a/Project 5/Proj 4.docx
+++ b/Project 5/Proj 4.docx
@@ -1,6 +1,6 @@
 
 <file path=word/document.xml><?xml version="1.0" encoding="utf-8"?>
-<w:document xmlns:wpc="http://schemas.microsoft.com/office/word/2010/wordprocessingCanvas" xmlns:cx="http://schemas.microsoft.com/office/drawing/2014/chartex" xmlns:cx1="http://schemas.microsoft.com/office/drawing/2015/9/8/chartex" xmlns:cx2="http://schemas.microsoft.com/office/drawing/2015/10/21/chartex" xmlns:cx3="http://schemas.microsoft.com/office/drawing/2016/5/9/chartex" xmlns:cx4="http://schemas.microsoft.com/office/drawing/2016/5/10/chartex" xmlns:cx5="http://schemas.microsoft.com/office/drawing/2016/5/11/chartex" xmlns:cx6="http://schemas.microsoft.com/office/drawing/2016/5/12/chartex" xmlns:cx7="http://schemas.microsoft.com/office/drawing/2016/5/13/chartex" xmlns:cx8="http://schemas.microsoft.com/office/drawing/2016/5/14/chartex" xmlns:mc="http://schemas.openxmlformats.org/markup-compatibility/2006" xmlns:aink="http://schemas.microsoft.com/office/drawing/2016/ink" xmlns:am3d="http://schemas.microsoft.com/office/drawing/2017/model3d" xmlns:o="urn:schemas-microsoft-com:office:office" xmlns:r="http://schemas.openxmlformats.org/officeDocument/2006/relationships" xmlns:m="http://schemas.openxmlformats.org/officeDocument/2006/math" xmlns:v="urn:schemas-microsoft-com:vml" xmlns:wp14="http://schemas.microsoft.com/office/word/2010/wordprocessingDrawing" xmlns:wp="http://schemas.openxmlformats.org/drawingml/2006/wordprocessingDrawing" xmlns:w10="urn:schemas-microsoft-com:office:word" xmlns:w="http://schemas.openxmlformats.org/wordprocessingml/2006/main" xmlns:w14="http://schemas.microsoft.com/office/word/2010/wordml" xmlns:w15="http://schemas.microsoft.com/office/word/2012/wordml" xmlns:w16cex="http://schemas.microsoft.com/office/word/2018/wordml/cex" xmlns:w16cid="http://schemas.microsoft.com/office/word/2016/wordml/cid" xmlns:w16="http://schemas.microsoft.com/office/word/2018/wordml" xmlns:w16se="http://schemas.microsoft.com/office/word/2015/wordml/symex" xmlns:wpg="http://schemas.microsoft.com/office/word/2010/wordprocessingGroup" xmlns:wpi="http://schemas.microsoft.com/office/word/2010/wordprocessingInk" xmlns:wne="http://schemas.microsoft.com/office/word/2006/wordml" xmlns:wps="http://schemas.microsoft.com/office/word/2010/wordprocessingShape" mc:Ignorable="w14 w15 w16se w16cid w16 w16cex wp14">
+<w:document xmlns:wpc="http://schemas.microsoft.com/office/word/2010/wordprocessingCanvas" xmlns:cx="http://schemas.microsoft.com/office/drawing/2014/chartex" xmlns:cx1="http://schemas.microsoft.com/office/drawing/2015/9/8/chartex" xmlns:cx2="http://schemas.microsoft.com/office/drawing/2015/10/21/chartex" xmlns:cx3="http://schemas.microsoft.com/office/drawing/2016/5/9/chartex" xmlns:cx4="http://schemas.microsoft.com/office/drawing/2016/5/10/chartex" xmlns:cx5="http://schemas.microsoft.com/office/drawing/2016/5/11/chartex" xmlns:cx6="http://schemas.microsoft.com/office/drawing/2016/5/12/chartex" xmlns:cx7="http://schemas.microsoft.com/office/drawing/2016/5/13/chartex" xmlns:cx8="http://schemas.microsoft.com/office/drawing/2016/5/14/chartex" xmlns:mc="http://schemas.openxmlformats.org/markup-compatibility/2006" xmlns:aink="http://schemas.microsoft.com/office/drawing/2016/ink" xmlns:am3d="http://schemas.microsoft.com/office/drawing/2017/model3d" xmlns:o="urn:schemas-microsoft-com:office:office" xmlns:oel="http://schemas.microsoft.com/office/2019/extlst" xmlns:r="http://schemas.openxmlformats.org/officeDocument/2006/relationships" xmlns:m="http://schemas.openxmlformats.org/officeDocument/2006/math" xmlns:v="urn:schemas-microsoft-com:vml" xmlns:wp14="http://schemas.microsoft.com/office/word/2010/wordprocessingDrawing" xmlns:wp="http://schemas.openxmlformats.org/drawingml/2006/wordprocessingDrawing" xmlns:w10="urn:schemas-microsoft-com:office:word" xmlns:w="http://schemas.openxmlformats.org/wordprocessingml/2006/main" xmlns:w14="http://schemas.microsoft.com/office/word/2010/wordml" xmlns:w15="http://schemas.microsoft.com/office/word/2012/wordml" xmlns:w16cex="http://schemas.microsoft.com/office/word/2018/wordml/cex" xmlns:w16cid="http://schemas.microsoft.com/office/word/2016/wordml/cid" xmlns:w16="http://schemas.microsoft.com/office/word/2018/wordml" xmlns:w16du="http://schemas.microsoft.com/office/word/2023/wordml/word16du" xmlns:w16sdtdh="http://schemas.microsoft.com/office/word/2020/wordml/sdtdatahash" xmlns:w16se="http://schemas.microsoft.com/office/word/2015/wordml/symex" xmlns:wpg="http://schemas.microsoft.com/office/word/2010/wordprocessingGroup" xmlns:wpi="http://schemas.microsoft.com/office/word/2010/wordprocessingInk" xmlns:wne="http://schemas.microsoft.com/office/word/2006/wordml" xmlns:wps="http://schemas.microsoft.com/office/word/2010/wordprocessingShape" mc:Ignorable="w14 w15 w16se w16cid w16 w16cex w16sdtdh w16du wp14">
   <w:body>
     <w:p>
       <w:pPr>
@@ -55,7 +55,25 @@
           <w:sz w:val="24"/>
           <w:szCs w:val="24"/>
         </w:rPr>
-        <w:t>Asthma disproportionately affects low-income African-American and Hispanic children residing in inner cit</w:t>
+        <w:t xml:space="preserve">Asthma disproportionately affects low-income </w:t>
+      </w:r>
+      <w:proofErr w:type="gramStart"/>
+      <w:r>
+        <w:rPr>
+          <w:rFonts w:ascii="Times New Roman" w:hAnsi="Times New Roman" w:cs="Times New Roman"/>
+          <w:sz w:val="24"/>
+          <w:szCs w:val="24"/>
+        </w:rPr>
+        <w:t>African-American</w:t>
+      </w:r>
+      <w:proofErr w:type="gramEnd"/>
+      <w:r>
+        <w:rPr>
+          <w:rFonts w:ascii="Times New Roman" w:hAnsi="Times New Roman" w:cs="Times New Roman"/>
+          <w:sz w:val="24"/>
+          <w:szCs w:val="24"/>
+        </w:rPr>
+        <w:t xml:space="preserve"> and Hispanic children residing in inner cit</w:t>
       </w:r>
       <w:r>
         <w:rPr>
@@ -3261,7 +3279,25 @@
           <w:sz w:val="24"/>
           <w:szCs w:val="24"/>
         </w:rPr>
-        <w:t xml:space="preserve"> age </w:t>
+        <w:t xml:space="preserve"> </w:t>
+      </w:r>
+      <w:proofErr w:type="gramStart"/>
+      <w:r>
+        <w:rPr>
+          <w:rFonts w:ascii="Times New Roman" w:hAnsi="Times New Roman" w:cs="Times New Roman"/>
+          <w:sz w:val="24"/>
+          <w:szCs w:val="24"/>
+        </w:rPr>
+        <w:t>age</w:t>
+      </w:r>
+      <w:proofErr w:type="gramEnd"/>
+      <w:r>
+        <w:rPr>
+          <w:rFonts w:ascii="Times New Roman" w:hAnsi="Times New Roman" w:cs="Times New Roman"/>
+          <w:sz w:val="24"/>
+          <w:szCs w:val="24"/>
+        </w:rPr>
+        <w:t xml:space="preserve"> </w:t>
       </w:r>
       <w:r>
         <w:rPr>
@@ -3559,7 +3595,25 @@
           <w:sz w:val="24"/>
           <w:szCs w:val="24"/>
         </w:rPr>
-        <w:t xml:space="preserve">he participated children were </w:t>
+        <w:t xml:space="preserve">he </w:t>
+      </w:r>
+      <w:proofErr w:type="gramStart"/>
+      <w:r>
+        <w:rPr>
+          <w:rFonts w:ascii="Times New Roman" w:hAnsi="Times New Roman" w:cs="Times New Roman"/>
+          <w:sz w:val="24"/>
+          <w:szCs w:val="24"/>
+        </w:rPr>
+        <w:t>participated</w:t>
+      </w:r>
+      <w:proofErr w:type="gramEnd"/>
+      <w:r>
+        <w:rPr>
+          <w:rFonts w:ascii="Times New Roman" w:hAnsi="Times New Roman" w:cs="Times New Roman"/>
+          <w:sz w:val="24"/>
+          <w:szCs w:val="24"/>
+        </w:rPr>
+        <w:t xml:space="preserve"> children were </w:t>
       </w:r>
       <w:r>
         <w:rPr>
@@ -3784,7 +3838,25 @@
           <w:sz w:val="24"/>
           <w:szCs w:val="24"/>
         </w:rPr>
-        <w:t xml:space="preserve">The table below listed the </w:t>
+        <w:t xml:space="preserve">The table below </w:t>
+      </w:r>
+      <w:proofErr w:type="gramStart"/>
+      <w:r>
+        <w:rPr>
+          <w:rFonts w:ascii="Times New Roman" w:hAnsi="Times New Roman" w:cs="Times New Roman"/>
+          <w:sz w:val="24"/>
+          <w:szCs w:val="24"/>
+        </w:rPr>
+        <w:t>listed</w:t>
+      </w:r>
+      <w:proofErr w:type="gramEnd"/>
+      <w:r>
+        <w:rPr>
+          <w:rFonts w:ascii="Times New Roman" w:hAnsi="Times New Roman" w:cs="Times New Roman"/>
+          <w:sz w:val="24"/>
+          <w:szCs w:val="24"/>
+        </w:rPr>
+        <w:t xml:space="preserve"> the </w:t>
       </w:r>
       <w:r>
         <w:rPr>
@@ -3842,13 +3914,23 @@
         </w:rPr>
         <w:t>(</w:t>
       </w:r>
-      <w:r>
-        <w:rPr>
-          <w:rFonts w:ascii="Times New Roman" w:hAnsi="Times New Roman" w:cs="Times New Roman"/>
-          <w:sz w:val="24"/>
-          <w:szCs w:val="24"/>
-        </w:rPr>
-        <w:t>Proj 5</w:t>
+      <w:proofErr w:type="spellStart"/>
+      <w:r>
+        <w:rPr>
+          <w:rFonts w:ascii="Times New Roman" w:hAnsi="Times New Roman" w:cs="Times New Roman"/>
+          <w:sz w:val="24"/>
+          <w:szCs w:val="24"/>
+        </w:rPr>
+        <w:t>Proj</w:t>
+      </w:r>
+      <w:proofErr w:type="spellEnd"/>
+      <w:r>
+        <w:rPr>
+          <w:rFonts w:ascii="Times New Roman" w:hAnsi="Times New Roman" w:cs="Times New Roman"/>
+          <w:sz w:val="24"/>
+          <w:szCs w:val="24"/>
+        </w:rPr>
+        <w:t xml:space="preserve"> 5</w:t>
       </w:r>
       <w:r>
         <w:rPr>
@@ -3932,13 +4014,23 @@
               </w:rPr>
               <w:t xml:space="preserve">For data file: </w:t>
             </w:r>
+            <w:proofErr w:type="spellStart"/>
             <w:r>
               <w:rPr>
                 <w:rFonts w:ascii="Times New Roman" w:hAnsi="Times New Roman" w:cs="Times New Roman"/>
                 <w:sz w:val="24"/>
                 <w:szCs w:val="24"/>
               </w:rPr>
-              <w:t>Proj 5</w:t>
+              <w:t>Proj</w:t>
+            </w:r>
+            <w:proofErr w:type="spellEnd"/>
+            <w:r>
+              <w:rPr>
+                <w:rFonts w:ascii="Times New Roman" w:hAnsi="Times New Roman" w:cs="Times New Roman"/>
+                <w:sz w:val="24"/>
+                <w:szCs w:val="24"/>
+              </w:rPr>
+              <w:t xml:space="preserve"> 5</w:t>
             </w:r>
             <w:r>
               <w:rPr>
@@ -4662,6 +4754,7 @@
         </w:rPr>
         <w:t xml:space="preserve">for </w:t>
       </w:r>
+      <w:proofErr w:type="gramStart"/>
       <w:r>
         <w:rPr>
           <w:rFonts w:ascii="Times New Roman" w:hAnsi="Times New Roman" w:cs="Times New Roman"/>
@@ -4670,6 +4763,7 @@
         </w:rPr>
         <w:t>effectiveness</w:t>
       </w:r>
+      <w:proofErr w:type="gramEnd"/>
       <w:r>
         <w:rPr>
           <w:rFonts w:ascii="Times New Roman" w:hAnsi="Times New Roman" w:cs="Times New Roman"/>
@@ -5058,6 +5152,7 @@
         </w:rPr>
         <w:t xml:space="preserve"> of the </w:t>
       </w:r>
+      <w:proofErr w:type="gramStart"/>
       <w:r>
         <w:rPr>
           <w:rFonts w:ascii="Times New Roman" w:hAnsi="Times New Roman" w:cs="Times New Roman"/>
@@ -5067,6 +5162,7 @@
         </w:rPr>
         <w:t>3, 6, 9, and 12 months</w:t>
       </w:r>
+      <w:proofErr w:type="gramEnd"/>
       <w:r>
         <w:rPr>
           <w:rFonts w:ascii="Times New Roman" w:hAnsi="Times New Roman" w:cs="Times New Roman"/>
@@ -5180,7 +5276,24 @@
           <w:sz w:val="24"/>
           <w:szCs w:val="24"/>
         </w:rPr>
-        <w:t xml:space="preserve">nvestigators would like to have at 80% probability to declare the trial is successful if the true effect size in </w:t>
+        <w:t xml:space="preserve">nvestigators would like to have at </w:t>
+      </w:r>
+      <w:r>
+        <w:rPr>
+          <w:rFonts w:ascii="Times New Roman" w:hAnsi="Times New Roman" w:cs="Times New Roman"/>
+          <w:sz w:val="24"/>
+          <w:szCs w:val="24"/>
+          <w:highlight w:val="yellow"/>
+        </w:rPr>
+        <w:t>80% probability</w:t>
+      </w:r>
+      <w:r>
+        <w:rPr>
+          <w:rFonts w:ascii="Times New Roman" w:hAnsi="Times New Roman" w:cs="Times New Roman"/>
+          <w:sz w:val="24"/>
+          <w:szCs w:val="24"/>
+        </w:rPr>
+        <w:t xml:space="preserve"> to declare the trial is successful if the true effect size in </w:t>
       </w:r>
       <w:r>
         <w:rPr>
@@ -5204,7 +5317,16 @@
           <w:sz w:val="24"/>
           <w:szCs w:val="24"/>
         </w:rPr>
-        <w:t>over time is at least 1/3 standard deviation</w:t>
+        <w:t xml:space="preserve">over time is at least </w:t>
+      </w:r>
+      <w:r>
+        <w:rPr>
+          <w:rFonts w:ascii="Times New Roman" w:hAnsi="Times New Roman" w:cs="Times New Roman"/>
+          <w:sz w:val="24"/>
+          <w:szCs w:val="24"/>
+          <w:highlight w:val="yellow"/>
+        </w:rPr>
+        <w:t>1/3 standard deviation</w:t>
       </w:r>
       <w:r>
         <w:rPr>
@@ -5292,13 +5414,23 @@
           <w:sz w:val="24"/>
           <w:szCs w:val="24"/>
         </w:rPr>
-        <w:t>and the result</w:t>
-      </w:r>
-      <w:r>
-        <w:rPr>
-          <w:rFonts w:ascii="Times New Roman" w:hAnsi="Times New Roman" w:cs="Times New Roman"/>
-          <w:sz w:val="24"/>
-          <w:szCs w:val="24"/>
+        <w:t xml:space="preserve">and the </w:t>
+      </w:r>
+      <w:r>
+        <w:rPr>
+          <w:rFonts w:ascii="Times New Roman" w:hAnsi="Times New Roman" w:cs="Times New Roman"/>
+          <w:sz w:val="24"/>
+          <w:szCs w:val="24"/>
+          <w:highlight w:val="yellow"/>
+        </w:rPr>
+        <w:t>result</w:t>
+      </w:r>
+      <w:r>
+        <w:rPr>
+          <w:rFonts w:ascii="Times New Roman" w:hAnsi="Times New Roman" w:cs="Times New Roman"/>
+          <w:sz w:val="24"/>
+          <w:szCs w:val="24"/>
+          <w:highlight w:val="yellow"/>
         </w:rPr>
         <w:t xml:space="preserve"> from </w:t>
       </w:r>
@@ -5307,6 +5439,7 @@
           <w:rFonts w:ascii="Times New Roman" w:hAnsi="Times New Roman" w:cs="Times New Roman"/>
           <w:sz w:val="24"/>
           <w:szCs w:val="24"/>
+          <w:highlight w:val="yellow"/>
         </w:rPr>
         <w:t xml:space="preserve">analyzing </w:t>
       </w:r>
@@ -5315,6 +5448,7 @@
           <w:rFonts w:ascii="Times New Roman" w:hAnsi="Times New Roman" w:cs="Times New Roman"/>
           <w:sz w:val="24"/>
           <w:szCs w:val="24"/>
+          <w:highlight w:val="yellow"/>
         </w:rPr>
         <w:t>the</w:t>
       </w:r>
@@ -5323,6 +5457,7 @@
           <w:rFonts w:ascii="Times New Roman" w:hAnsi="Times New Roman" w:cs="Times New Roman"/>
           <w:sz w:val="24"/>
           <w:szCs w:val="24"/>
+          <w:highlight w:val="yellow"/>
         </w:rPr>
         <w:t xml:space="preserve"> data of the above</w:t>
       </w:r>
@@ -5331,8 +5466,17 @@
           <w:rFonts w:ascii="Times New Roman" w:hAnsi="Times New Roman" w:cs="Times New Roman"/>
           <w:sz w:val="24"/>
           <w:szCs w:val="24"/>
-        </w:rPr>
-        <w:t xml:space="preserve"> pilot study </w:t>
+          <w:highlight w:val="yellow"/>
+        </w:rPr>
+        <w:t xml:space="preserve"> pilot study</w:t>
+      </w:r>
+      <w:r>
+        <w:rPr>
+          <w:rFonts w:ascii="Times New Roman" w:hAnsi="Times New Roman" w:cs="Times New Roman"/>
+          <w:sz w:val="24"/>
+          <w:szCs w:val="24"/>
+        </w:rPr>
+        <w:t xml:space="preserve"> </w:t>
       </w:r>
       <w:r>
         <w:rPr>
@@ -5462,6 +5606,15 @@
           <w:szCs w:val="24"/>
         </w:rPr>
         <w:t>Consider intra-class-correlation (ICC) in your design.)</w:t>
+      </w:r>
+      <w:r>
+        <w:rPr>
+          <w:rFonts w:ascii="Times New Roman" w:hAnsi="Times New Roman" w:cs="Times New Roman"/>
+          <w:color w:val="212121"/>
+          <w:sz w:val="24"/>
+          <w:szCs w:val="24"/>
+        </w:rPr>
+        <w:tab/>
       </w:r>
     </w:p>
     <w:p>
@@ -5527,16 +5680,26 @@
           <w:sz w:val="24"/>
           <w:szCs w:val="24"/>
         </w:rPr>
-        <w:t>Formulation of the hypotheses relevant to specific questions and testing those hypotheses</w:t>
-      </w:r>
+        <w:t xml:space="preserve">Formulation of the hypotheses relevant to specific questions and testing those </w:t>
+      </w:r>
+      <w:proofErr w:type="gramStart"/>
       <w:r>
         <w:rPr>
           <w:rFonts w:ascii="Times New Roman" w:hAnsi="Times New Roman"/>
           <w:sz w:val="24"/>
           <w:szCs w:val="24"/>
         </w:rPr>
+        <w:t>hypotheses</w:t>
+      </w:r>
+      <w:r>
+        <w:rPr>
+          <w:rFonts w:ascii="Times New Roman" w:hAnsi="Times New Roman"/>
+          <w:sz w:val="24"/>
+          <w:szCs w:val="24"/>
+        </w:rPr>
         <w:t>;</w:t>
       </w:r>
+      <w:proofErr w:type="gramEnd"/>
     </w:p>
     <w:p>
       <w:pPr>
@@ -5590,8 +5753,18 @@
           <w:sz w:val="24"/>
           <w:szCs w:val="24"/>
         </w:rPr>
-        <w:t xml:space="preserve"> descriptive statistics;</w:t>
-      </w:r>
+        <w:t xml:space="preserve"> descriptive </w:t>
+      </w:r>
+      <w:proofErr w:type="gramStart"/>
+      <w:r>
+        <w:rPr>
+          <w:rFonts w:ascii="Times New Roman" w:hAnsi="Times New Roman"/>
+          <w:sz w:val="24"/>
+          <w:szCs w:val="24"/>
+        </w:rPr>
+        <w:t>statistics;</w:t>
+      </w:r>
+      <w:proofErr w:type="gramEnd"/>
     </w:p>
     <w:p>
       <w:pPr>
@@ -5629,8 +5802,18 @@
           <w:sz w:val="24"/>
           <w:szCs w:val="24"/>
         </w:rPr>
-        <w:t>escription of the statistical modelling approach used (i.e. write down the statistical models with interpretation of model parameters);</w:t>
-      </w:r>
+        <w:t>escription of the statistical modelling approach used (i.e. write down the statistical models with interpretation of model parameters</w:t>
+      </w:r>
+      <w:proofErr w:type="gramStart"/>
+      <w:r>
+        <w:rPr>
+          <w:rFonts w:ascii="Times New Roman" w:hAnsi="Times New Roman"/>
+          <w:sz w:val="24"/>
+          <w:szCs w:val="24"/>
+        </w:rPr>
+        <w:t>);</w:t>
+      </w:r>
+      <w:proofErr w:type="gramEnd"/>
     </w:p>
     <w:p>
       <w:pPr>
@@ -5694,7 +5877,7 @@
 </file>
 
 <file path=word/numbering.xml><?xml version="1.0" encoding="utf-8"?>
-<w:numbering xmlns:wpc="http://schemas.microsoft.com/office/word/2010/wordprocessingCanvas" xmlns:cx="http://schemas.microsoft.com/office/drawing/2014/chartex" xmlns:cx1="http://schemas.microsoft.com/office/drawing/2015/9/8/chartex" xmlns:cx2="http://schemas.microsoft.com/office/drawing/2015/10/21/chartex" xmlns:cx3="http://schemas.microsoft.com/office/drawing/2016/5/9/chartex" xmlns:cx4="http://schemas.microsoft.com/office/drawing/2016/5/10/chartex" xmlns:cx5="http://schemas.microsoft.com/office/drawing/2016/5/11/chartex" xmlns:cx6="http://schemas.microsoft.com/office/drawing/2016/5/12/chartex" xmlns:cx7="http://schemas.microsoft.com/office/drawing/2016/5/13/chartex" xmlns:cx8="http://schemas.microsoft.com/office/drawing/2016/5/14/chartex" xmlns:mc="http://schemas.openxmlformats.org/markup-compatibility/2006" xmlns:aink="http://schemas.microsoft.com/office/drawing/2016/ink" xmlns:am3d="http://schemas.microsoft.com/office/drawing/2017/model3d" xmlns:o="urn:schemas-microsoft-com:office:office" xmlns:r="http://schemas.openxmlformats.org/officeDocument/2006/relationships" xmlns:m="http://schemas.openxmlformats.org/officeDocument/2006/math" xmlns:v="urn:schemas-microsoft-com:vml" xmlns:wp14="http://schemas.microsoft.com/office/word/2010/wordprocessingDrawing" xmlns:wp="http://schemas.openxmlformats.org/drawingml/2006/wordprocessingDrawing" xmlns:w10="urn:schemas-microsoft-com:office:word" xmlns:w="http://schemas.openxmlformats.org/wordprocessingml/2006/main" xmlns:w14="http://schemas.microsoft.com/office/word/2010/wordml" xmlns:w15="http://schemas.microsoft.com/office/word/2012/wordml" xmlns:w16cex="http://schemas.microsoft.com/office/word/2018/wordml/cex" xmlns:w16cid="http://schemas.microsoft.com/office/word/2016/wordml/cid" xmlns:w16="http://schemas.microsoft.com/office/word/2018/wordml" xmlns:w16se="http://schemas.microsoft.com/office/word/2015/wordml/symex" xmlns:wpg="http://schemas.microsoft.com/office/word/2010/wordprocessingGroup" xmlns:wpi="http://schemas.microsoft.com/office/word/2010/wordprocessingInk" xmlns:wne="http://schemas.microsoft.com/office/word/2006/wordml" xmlns:wps="http://schemas.microsoft.com/office/word/2010/wordprocessingShape" mc:Ignorable="w14 w15 w16se w16cid w16 w16cex wp14">
+<w:numbering xmlns:wpc="http://schemas.microsoft.com/office/word/2010/wordprocessingCanvas" xmlns:cx="http://schemas.microsoft.com/office/drawing/2014/chartex" xmlns:cx1="http://schemas.microsoft.com/office/drawing/2015/9/8/chartex" xmlns:cx2="http://schemas.microsoft.com/office/drawing/2015/10/21/chartex" xmlns:cx3="http://schemas.microsoft.com/office/drawing/2016/5/9/chartex" xmlns:cx4="http://schemas.microsoft.com/office/drawing/2016/5/10/chartex" xmlns:cx5="http://schemas.microsoft.com/office/drawing/2016/5/11/chartex" xmlns:cx6="http://schemas.microsoft.com/office/drawing/2016/5/12/chartex" xmlns:cx7="http://schemas.microsoft.com/office/drawing/2016/5/13/chartex" xmlns:cx8="http://schemas.microsoft.com/office/drawing/2016/5/14/chartex" xmlns:mc="http://schemas.openxmlformats.org/markup-compatibility/2006" xmlns:aink="http://schemas.microsoft.com/office/drawing/2016/ink" xmlns:am3d="http://schemas.microsoft.com/office/drawing/2017/model3d" xmlns:o="urn:schemas-microsoft-com:office:office" xmlns:oel="http://schemas.microsoft.com/office/2019/extlst" xmlns:r="http://schemas.openxmlformats.org/officeDocument/2006/relationships" xmlns:m="http://schemas.openxmlformats.org/officeDocument/2006/math" xmlns:v="urn:schemas-microsoft-com:vml" xmlns:wp14="http://schemas.microsoft.com/office/word/2010/wordprocessingDrawing" xmlns:wp="http://schemas.openxmlformats.org/drawingml/2006/wordprocessingDrawing" xmlns:w10="urn:schemas-microsoft-com:office:word" xmlns:w="http://schemas.openxmlformats.org/wordprocessingml/2006/main" xmlns:w14="http://schemas.microsoft.com/office/word/2010/wordml" xmlns:w15="http://schemas.microsoft.com/office/word/2012/wordml" xmlns:w16cex="http://schemas.microsoft.com/office/word/2018/wordml/cex" xmlns:w16cid="http://schemas.microsoft.com/office/word/2016/wordml/cid" xmlns:w16="http://schemas.microsoft.com/office/word/2018/wordml" xmlns:w16du="http://schemas.microsoft.com/office/word/2023/wordml/word16du" xmlns:w16sdtdh="http://schemas.microsoft.com/office/word/2020/wordml/sdtdatahash" xmlns:w16se="http://schemas.microsoft.com/office/word/2015/wordml/symex" xmlns:wpg="http://schemas.microsoft.com/office/word/2010/wordprocessingGroup" xmlns:wpi="http://schemas.microsoft.com/office/word/2010/wordprocessingInk" xmlns:wne="http://schemas.microsoft.com/office/word/2006/wordml" xmlns:wps="http://schemas.microsoft.com/office/word/2010/wordprocessingShape" mc:Ignorable="w14 w15 w16se w16cid w16 w16cex w16sdtdh w16du wp14">
   <w:abstractNum w:abstractNumId="0" w15:restartNumberingAfterBreak="0">
     <w:nsid w:val="00920C48"/>
     <w:multiLevelType w:val="hybridMultilevel"/>
@@ -6166,26 +6349,26 @@
       </w:pPr>
     </w:lvl>
   </w:abstractNum>
-  <w:num w:numId="1">
+  <w:num w:numId="1" w16cid:durableId="92629405">
     <w:abstractNumId w:val="3"/>
   </w:num>
-  <w:num w:numId="2">
+  <w:num w:numId="2" w16cid:durableId="2094469025">
     <w:abstractNumId w:val="4"/>
   </w:num>
-  <w:num w:numId="3">
+  <w:num w:numId="3" w16cid:durableId="958949831">
     <w:abstractNumId w:val="2"/>
   </w:num>
-  <w:num w:numId="4">
+  <w:num w:numId="4" w16cid:durableId="1737438963">
     <w:abstractNumId w:val="0"/>
   </w:num>
-  <w:num w:numId="5">
+  <w:num w:numId="5" w16cid:durableId="649558260">
     <w:abstractNumId w:val="1"/>
   </w:num>
 </w:numbering>
 </file>
 
 <file path=word/styles.xml><?xml version="1.0" encoding="utf-8"?>
-<w:styles xmlns:mc="http://schemas.openxmlformats.org/markup-compatibility/2006" xmlns:r="http://schemas.openxmlformats.org/officeDocument/2006/relationships" xmlns:w="http://schemas.openxmlformats.org/wordprocessingml/2006/main" xmlns:w14="http://schemas.microsoft.com/office/word/2010/wordml" xmlns:w15="http://schemas.microsoft.com/office/word/2012/wordml" xmlns:w16cex="http://schemas.microsoft.com/office/word/2018/wordml/cex" xmlns:w16cid="http://schemas.microsoft.com/office/word/2016/wordml/cid" xmlns:w16="http://schemas.microsoft.com/office/word/2018/wordml" xmlns:w16se="http://schemas.microsoft.com/office/word/2015/wordml/symex" mc:Ignorable="w14 w15 w16se w16cid w16 w16cex">
+<w:styles xmlns:mc="http://schemas.openxmlformats.org/markup-compatibility/2006" xmlns:r="http://schemas.openxmlformats.org/officeDocument/2006/relationships" xmlns:w="http://schemas.openxmlformats.org/wordprocessingml/2006/main" xmlns:w14="http://schemas.microsoft.com/office/word/2010/wordml" xmlns:w15="http://schemas.microsoft.com/office/word/2012/wordml" xmlns:w16cex="http://schemas.microsoft.com/office/word/2018/wordml/cex" xmlns:w16cid="http://schemas.microsoft.com/office/word/2016/wordml/cid" xmlns:w16="http://schemas.microsoft.com/office/word/2018/wordml" xmlns:w16du="http://schemas.microsoft.com/office/word/2023/wordml/word16du" xmlns:w16sdtdh="http://schemas.microsoft.com/office/word/2020/wordml/sdtdatahash" xmlns:w16se="http://schemas.microsoft.com/office/word/2015/wordml/symex" mc:Ignorable="w14 w15 w16se w16cid w16 w16cex w16sdtdh w16du">
   <w:docDefaults>
     <w:rPrDefault>
       <w:rPr>

</xml_diff>